<commit_message>
Inclusão do Nginx e respostas das questões propostas em arquivo word. Revisado
</commit_message>
<xml_diff>
--- a/QuestõesN2ArquiteturaDeSoftware.docx
+++ b/QuestõesN2ArquiteturaDeSoftware.docx
@@ -11,6 +11,11 @@
       <w:r>
         <w:t>:</w:t>
       </w:r>
+      <w:r>
+        <w:t>:</w:t>
+      </w:r>
+      <w:bookmarkStart w:id="0" w:name="_GoBack"/>
+      <w:bookmarkEnd w:id="0"/>
     </w:p>
     <w:p>
       <w:pPr>
@@ -57,13 +62,7 @@
         <w:ind w:firstLine="708"/>
       </w:pPr>
       <w:r>
-        <w:t>-</w:t>
-      </w:r>
-      <w:r>
-        <w:t xml:space="preserve"> </w:t>
-      </w:r>
-      <w:r>
-        <w:t xml:space="preserve">Alta performance: O </w:t>
+        <w:t xml:space="preserve">- Alta performance: O </w:t>
       </w:r>
       <w:proofErr w:type="spellStart"/>
       <w:r>
@@ -79,13 +78,7 @@
         <w:ind w:firstLine="708"/>
       </w:pPr>
       <w:r>
-        <w:t>-</w:t>
-      </w:r>
-      <w:r>
-        <w:t xml:space="preserve"> </w:t>
-      </w:r>
-      <w:r>
-        <w:t xml:space="preserve">Escalabilidade: Devido à sua arquitetura assíncrona e eficiente, o </w:t>
+        <w:t xml:space="preserve">- Escalabilidade: Devido à sua arquitetura assíncrona e eficiente, o </w:t>
       </w:r>
       <w:proofErr w:type="spellStart"/>
       <w:r>
@@ -101,13 +94,7 @@
         <w:ind w:firstLine="708"/>
       </w:pPr>
       <w:r>
-        <w:t>-</w:t>
-      </w:r>
-      <w:r>
-        <w:t xml:space="preserve"> </w:t>
-      </w:r>
-      <w:r>
-        <w:t xml:space="preserve">Balanceamento de carga: O </w:t>
+        <w:t xml:space="preserve">- Balanceamento de carga: O </w:t>
       </w:r>
       <w:proofErr w:type="spellStart"/>
       <w:r>
@@ -131,13 +118,7 @@
         <w:ind w:firstLine="708"/>
       </w:pPr>
       <w:r>
-        <w:t>-</w:t>
-      </w:r>
-      <w:r>
-        <w:t xml:space="preserve"> </w:t>
-      </w:r>
-      <w:r>
-        <w:t xml:space="preserve">Proxy reverso: O </w:t>
+        <w:t xml:space="preserve">- Proxy reverso: O </w:t>
       </w:r>
       <w:proofErr w:type="spellStart"/>
       <w:r>
@@ -161,13 +142,7 @@
         <w:ind w:firstLine="708"/>
       </w:pPr>
       <w:r>
-        <w:t>-</w:t>
-      </w:r>
-      <w:r>
-        <w:t xml:space="preserve"> </w:t>
-      </w:r>
-      <w:r>
-        <w:t xml:space="preserve">Cache: O </w:t>
+        <w:t xml:space="preserve">- Cache: O </w:t>
       </w:r>
       <w:proofErr w:type="spellStart"/>
       <w:r>
@@ -199,13 +174,7 @@
         <w:ind w:firstLine="708"/>
       </w:pPr>
       <w:r>
-        <w:t>-</w:t>
-      </w:r>
-      <w:r>
-        <w:t xml:space="preserve"> </w:t>
-      </w:r>
-      <w:r>
-        <w:t xml:space="preserve">Suporte a SSL/TLS: O </w:t>
+        <w:t xml:space="preserve">- Suporte a SSL/TLS: O </w:t>
       </w:r>
       <w:proofErr w:type="spellStart"/>
       <w:r>
@@ -221,13 +190,7 @@
         <w:ind w:firstLine="708"/>
       </w:pPr>
       <w:r>
-        <w:t>-</w:t>
-      </w:r>
-      <w:r>
-        <w:t xml:space="preserve"> </w:t>
-      </w:r>
-      <w:r>
-        <w:t xml:space="preserve">Configuração flexível: O </w:t>
+        <w:t xml:space="preserve">- Configuração flexível: O </w:t>
       </w:r>
       <w:proofErr w:type="spellStart"/>
       <w:r>
@@ -301,135 +264,120 @@
         <w:ind w:firstLine="708"/>
       </w:pPr>
       <w:r>
+        <w:t xml:space="preserve"> -Use portas diferentes: Configure cada servidor para usar portas diferentes. Por exemplo, você pode configurar o primeiro servidor para ouvir na porta 80 e o segundo servidor para ouvir na porta 8080. Dessa forma, cada servidor terá uma porta exclusiva e poderá ser iniciado corretamente.</w:t>
+      </w:r>
+    </w:p>
+    <w:p>
+      <w:pPr>
+        <w:ind w:firstLine="708"/>
+      </w:pPr>
+      <w:r>
+        <w:t>- Utilize endereços IP diferentes: Se você estiver executando múltiplas interfaces de rede ou tiver vários endereços IP disponíveis na mesma máquina, poderá atribuir um endereço IP diferente para cada servidor e vinculá-los a portas distintas. Isso permitirá que ambos os servidores sejam executados simultaneamente.</w:t>
+      </w:r>
+    </w:p>
+    <w:p>
+      <w:pPr>
+        <w:ind w:firstLine="708"/>
+      </w:pPr>
+      <w:r>
+        <w:t xml:space="preserve">- Use um servidor proxy reverso: Se você realmente precisa que ambos os servidores sejam acessíveis na mesma porta, você pode configurar um servidor proxy reverso (como o </w:t>
+      </w:r>
+      <w:proofErr w:type="spellStart"/>
+      <w:r>
+        <w:t>Nginx</w:t>
+      </w:r>
+      <w:proofErr w:type="spellEnd"/>
+      <w:r>
+        <w:t>) para redirecionar as solicitações com base em padrões de URL ou outros critérios para os servidores correspondentes em portas diferentes. O servidor proxy reverso atua como intermediário e pode encaminhar as solicitações para o servidor correto com base nas regras de roteamento definidas.</w:t>
+      </w:r>
+    </w:p>
+    <w:p>
+      <w:r>
+        <w:t>Em resumo, tentar subir dois servidores diferentes na mesma porta da mesma máquina resultará em um conflito de portas e um dos servidores não poderá iniciar corretamente. É importante garantir que cada servidor use uma porta exclusiva para evitar esse conflito.</w:t>
+      </w:r>
+    </w:p>
+    <w:p/>
+    <w:p>
+      <w:pPr>
+        <w:rPr>
+          <w:b/>
+        </w:rPr>
+      </w:pPr>
+      <w:r>
+        <w:rPr>
+          <w:b/>
+        </w:rPr>
+        <w:t>3- Quando pode ocorrer um erro de Cross-Domain (CORS - Cross-</w:t>
+      </w:r>
+      <w:proofErr w:type="spellStart"/>
+      <w:r>
+        <w:rPr>
+          <w:b/>
+        </w:rPr>
+        <w:t>Origin</w:t>
+      </w:r>
+      <w:proofErr w:type="spellEnd"/>
+      <w:r>
+        <w:rPr>
+          <w:b/>
+        </w:rPr>
         <w:t xml:space="preserve"> </w:t>
       </w:r>
-      <w:r>
-        <w:t>-Use portas diferentes: Configure cada servidor para usar portas diferentes. Por exemplo, você pode configurar o primeiro servidor para ouvir na porta 80 e o segundo servidor para ouvir na porta 8080. Dessa forma, cada servidor terá uma porta exclusiva e poderá ser iniciado corretamente.</w:t>
-      </w:r>
-    </w:p>
-    <w:p>
-      <w:pPr>
-        <w:ind w:firstLine="708"/>
-      </w:pPr>
-      <w:r>
-        <w:t>-</w:t>
-      </w:r>
-      <w:r>
+      <w:proofErr w:type="spellStart"/>
+      <w:r>
+        <w:rPr>
+          <w:b/>
+        </w:rPr>
+        <w:t>Resource</w:t>
+      </w:r>
+      <w:proofErr w:type="spellEnd"/>
+      <w:r>
+        <w:rPr>
+          <w:b/>
+        </w:rPr>
         <w:t xml:space="preserve"> </w:t>
       </w:r>
-      <w:r>
-        <w:t>Utilize endereços IP diferentes: Se você estiver executando múltiplas interfaces de rede ou tiver vários endereços IP disponíveis na mesma máquina, poderá atribuir um endereço IP diferente para cada servidor e vinculá-los a portas distintas. Isso permitirá que ambos os servidores sejam executados simultaneamente.</w:t>
-      </w:r>
-    </w:p>
-    <w:p>
-      <w:pPr>
-        <w:ind w:firstLine="708"/>
-      </w:pPr>
-      <w:r>
-        <w:t>-</w:t>
-      </w:r>
+      <w:proofErr w:type="spellStart"/>
+      <w:r>
+        <w:rPr>
+          <w:b/>
+        </w:rPr>
+        <w:t>Sharing</w:t>
+      </w:r>
+      <w:proofErr w:type="spellEnd"/>
+      <w:r>
+        <w:rPr>
+          <w:b/>
+        </w:rPr>
+        <w:t>) e como você pode resolver isso?</w:t>
+      </w:r>
+    </w:p>
+    <w:p>
+      <w:r>
+        <w:t>Um erro de Cross-</w:t>
+      </w:r>
+      <w:proofErr w:type="spellStart"/>
+      <w:r>
+        <w:t>Origin</w:t>
+      </w:r>
+      <w:proofErr w:type="spellEnd"/>
       <w:r>
         <w:t xml:space="preserve"> </w:t>
       </w:r>
-      <w:r>
-        <w:t xml:space="preserve">Use um servidor proxy reverso: Se você realmente precisa que ambos os servidores sejam acessíveis na mesma porta, você pode configurar um servidor proxy reverso (como o </w:t>
-      </w:r>
-      <w:proofErr w:type="spellStart"/>
-      <w:r>
-        <w:t>Nginx</w:t>
-      </w:r>
-      <w:proofErr w:type="spellEnd"/>
-      <w:r>
-        <w:t>) para redirecionar as solicitações com base em padrões de URL ou outros critérios para os servidores correspondentes em portas diferentes. O servidor proxy reverso atua como intermediário e pode encaminhar as solicitações para o servidor correto com base nas regras de roteamento definidas.</w:t>
-      </w:r>
-    </w:p>
-    <w:p>
-      <w:r>
-        <w:t>Em resumo, tentar subir dois servidores diferentes na mesma porta da mesma máquina resultará em um conflito de portas e um dos servidores não poderá iniciar corretamente. É importante garantir que cada servidor use uma porta exclusiva para evitar esse conflito.</w:t>
-      </w:r>
-    </w:p>
-    <w:p/>
-    <w:p>
-      <w:pPr>
-        <w:rPr>
-          <w:b/>
-        </w:rPr>
-      </w:pPr>
-      <w:r>
-        <w:rPr>
-          <w:b/>
-        </w:rPr>
-        <w:t>3- Quando pode ocorrer um erro de Cross-Domain (CORS - Cross-</w:t>
-      </w:r>
-      <w:proofErr w:type="spellStart"/>
-      <w:r>
-        <w:rPr>
-          <w:b/>
-        </w:rPr>
-        <w:t>Origin</w:t>
-      </w:r>
-      <w:proofErr w:type="spellEnd"/>
-      <w:r>
-        <w:rPr>
-          <w:b/>
-        </w:rPr>
+      <w:proofErr w:type="spellStart"/>
+      <w:r>
+        <w:t>Resource</w:t>
+      </w:r>
+      <w:proofErr w:type="spellEnd"/>
+      <w:r>
         <w:t xml:space="preserve"> </w:t>
       </w:r>
       <w:proofErr w:type="spellStart"/>
       <w:r>
-        <w:rPr>
-          <w:b/>
-        </w:rPr>
-        <w:t>Resource</w:t>
-      </w:r>
-      <w:proofErr w:type="spellEnd"/>
-      <w:r>
-        <w:rPr>
-          <w:b/>
-        </w:rPr>
-        <w:t xml:space="preserve"> </w:t>
-      </w:r>
-      <w:proofErr w:type="spellStart"/>
-      <w:r>
-        <w:rPr>
-          <w:b/>
-        </w:rPr>
         <w:t>Sharing</w:t>
       </w:r>
       <w:proofErr w:type="spellEnd"/>
       <w:r>
-        <w:rPr>
-          <w:b/>
-        </w:rPr>
-        <w:t>) e como você pode resolver isso?</w:t>
-      </w:r>
-    </w:p>
-    <w:p>
-      <w:r>
-        <w:t>Um erro de Cross-</w:t>
-      </w:r>
-      <w:proofErr w:type="spellStart"/>
-      <w:r>
-        <w:t>Origin</w:t>
-      </w:r>
-      <w:proofErr w:type="spellEnd"/>
-      <w:r>
-        <w:t xml:space="preserve"> </w:t>
-      </w:r>
-      <w:proofErr w:type="spellStart"/>
-      <w:r>
-        <w:t>Resource</w:t>
-      </w:r>
-      <w:proofErr w:type="spellEnd"/>
-      <w:r>
-        <w:t xml:space="preserve"> </w:t>
-      </w:r>
-      <w:proofErr w:type="spellStart"/>
-      <w:r>
-        <w:t>Sharing</w:t>
-      </w:r>
-      <w:proofErr w:type="spellEnd"/>
-      <w:r>
         <w:t xml:space="preserve"> (CORS) ocorre quando uma solicitação feita por um navegador de um domínio (origem) para outro domínio é bloqueada pelo mecanismo de segurança do CORS. Isso acontece quando o servidor que recebe a solicitação não permite explicitamente que a origem faça a solicitação, devido às políticas de segurança do navegador.</w:t>
       </w:r>
     </w:p>
@@ -440,10 +388,7 @@
     </w:p>
     <w:p>
       <w:r>
-        <w:t>Existem várias situações em que um erro de CORS pode ocorrer:</w:t>
-      </w:r>
-      <w:r>
-        <w:t xml:space="preserve"> </w:t>
+        <w:t xml:space="preserve">Existem várias situações em que um erro de CORS pode ocorrer: </w:t>
       </w:r>
     </w:p>
     <w:p>
@@ -510,13 +455,23 @@
         <w:ind w:firstLine="708"/>
       </w:pPr>
       <w:r>
+        <w:t>- Configurar o servidor: Se você é o proprietário do servidor que está recebendo a solicitação, pode configurar o servidor para incluir cabeçalhos CORS apropriados nas respostas. Esses cabeçalhos permitem explicitamente que determinados domínios façam solicitações. Os cabeçalhos CORS comuns são 'Access-</w:t>
+      </w:r>
+      <w:proofErr w:type="spellStart"/>
+      <w:r>
+        <w:t>Control</w:t>
+      </w:r>
+      <w:proofErr w:type="spellEnd"/>
+      <w:r>
         <w:t>-</w:t>
       </w:r>
-      <w:r>
-        <w:t xml:space="preserve"> </w:t>
-      </w:r>
-      <w:r>
-        <w:t>Configurar o servidor: Se você é o proprietário do servidor que está recebendo a solicitação, pode configurar o servidor para incluir cabeçalhos CORS apropriados nas respostas. Esses cabeçalhos permitem explicitamente que determinados domínios façam solicitações. Os cabeçalhos CORS comuns são 'Access-</w:t>
+      <w:proofErr w:type="spellStart"/>
+      <w:r>
+        <w:t>Allow-Origin</w:t>
+      </w:r>
+      <w:proofErr w:type="spellEnd"/>
+      <w:r>
+        <w:t>', 'Access-</w:t>
       </w:r>
       <w:proofErr w:type="spellStart"/>
       <w:r>
@@ -528,7 +483,7 @@
       </w:r>
       <w:proofErr w:type="spellStart"/>
       <w:r>
-        <w:t>Allow-Origin</w:t>
+        <w:t>Allow-Methods</w:t>
       </w:r>
       <w:proofErr w:type="spellEnd"/>
       <w:r>
@@ -544,22 +499,6 @@
       </w:r>
       <w:proofErr w:type="spellStart"/>
       <w:r>
-        <w:t>Allow-Methods</w:t>
-      </w:r>
-      <w:proofErr w:type="spellEnd"/>
-      <w:r>
-        <w:t>', 'Access-</w:t>
-      </w:r>
-      <w:proofErr w:type="spellStart"/>
-      <w:r>
-        <w:t>Control</w:t>
-      </w:r>
-      <w:proofErr w:type="spellEnd"/>
-      <w:r>
-        <w:t>-</w:t>
-      </w:r>
-      <w:proofErr w:type="spellStart"/>
-      <w:r>
         <w:t>Allow-Headers</w:t>
       </w:r>
       <w:proofErr w:type="spellEnd"/>
@@ -653,8 +592,6 @@
       <w:r>
         <w:t>, em seguida, fará a solicitação para o outro domínio e enviará a resposta de volta ao cliente. Isso evita o bloqueio do CORS, pois a solicitação é feita pelo servidor, que não está sujeito às restrições do navegador.</w:t>
       </w:r>
-      <w:bookmarkStart w:id="0" w:name="_GoBack"/>
-      <w:bookmarkEnd w:id="0"/>
     </w:p>
     <w:p>
       <w:r>

</xml_diff>